<commit_message>
i) completed the html and styled it. ii) updated html comments
</commit_message>
<xml_diff>
--- a/assets/Mercy_Benu_CV.docx
+++ b/assets/Mercy_Benu_CV.docx
@@ -17,13 +17,7 @@
     </w:p>
     <w:p>
       <w:r>
-        <w:t>Kiambu</w:t>
-      </w:r>
-      <w:r>
-        <w:t>, Kenya | +254 703517258</w:t>
-      </w:r>
-      <w:r>
-        <w:t xml:space="preserve"> | </w:t>
+        <w:t xml:space="preserve">Kiambu, Kenya | +254 703517258 | </w:t>
       </w:r>
       <w:hyperlink r:id="rId6" w:history="1">
         <w:r>
@@ -36,14 +30,14 @@
       <w:r>
         <w:t xml:space="preserve"> | </w:t>
       </w:r>
-      <w:proofErr w:type="spellStart"/>
-      <w:r>
-        <w:t>linkedin</w:t>
-      </w:r>
-      <w:proofErr w:type="spellEnd"/>
-      <w:r>
-        <w:t xml:space="preserve"> link</w:t>
-      </w:r>
+      <w:hyperlink r:id="rId7" w:history="1">
+        <w:r>
+          <w:rPr>
+            <w:rStyle w:val="Hyperlink"/>
+          </w:rPr>
+          <w:t>https://linkedin.com/in/mercybenu</w:t>
+        </w:r>
+      </w:hyperlink>
     </w:p>
     <w:p>
       <w:pPr>
@@ -55,10 +49,7 @@
     </w:p>
     <w:p>
       <w:r>
-        <w:t xml:space="preserve">Motivated and technically adept Information Systems graduate with hands-on internship experience in IT support and systems administration at the Kenya Revenue Authority </w:t>
-      </w:r>
-      <w:r>
-        <w:t>through the Presidential Digital Talent Programme. Familiar with Windows OS, Microsoft Office Suite, email systems, and basic networking. Eager to begin a career in IT support and contribute to efficient service delivery in a fast-paced IT environment.</w:t>
+        <w:t>Motivated and technically proficient Information Systems graduate with practical experience in SOC operations, software testing, IT support, and systems administration, gained during an internship at the Kenya Revenue Authority through the Presidential Digital Talent Programme. Proficient in Windows OS, Microsoft Office Suite, email systems, and basic networking. Currently seeking to launch a career in Android mobile app development, with a keen interest in creating user-centered, reliable mobile applications. Eager to apply analytical and technical skills in a dynamic software development environment.</w:t>
       </w:r>
     </w:p>
     <w:p>
@@ -66,26 +57,29 @@
         <w:pStyle w:val="Heading1"/>
       </w:pPr>
       <w:r>
-        <w:t>Cor</w:t>
-      </w:r>
-      <w:r>
-        <w:t>e Competencies</w:t>
+        <w:t>Core Competencies</w:t>
       </w:r>
     </w:p>
     <w:p>
       <w:r>
-        <w:t>- Windows &amp; Office 365 Administration</w:t>
+        <w:t xml:space="preserve">- </w:t>
+      </w:r>
+      <w:r>
+        <w:t>SOC Monitoring &amp; Incident Response</w:t>
       </w:r>
       <w:r>
         <w:br/>
-        <w:t>- Incident Logging &amp; Escalation</w:t>
+        <w:t xml:space="preserve">- </w:t>
+      </w:r>
+      <w:r>
+        <w:t>Systems Administration</w:t>
       </w:r>
       <w:r>
         <w:br/>
-        <w:t>- Email Systems (</w:t>
+        <w:t xml:space="preserve">- </w:t>
       </w:r>
       <w:r>
-        <w:t>Outlook)</w:t>
+        <w:t>Software Testing (Manual &amp; Automated)</w:t>
       </w:r>
       <w:r>
         <w:br/>
@@ -93,7 +87,10 @@
       </w:r>
       <w:r>
         <w:br/>
-        <w:t>- Customer Support &amp; Communication</w:t>
+        <w:t xml:space="preserve">- </w:t>
+      </w:r>
+      <w:r>
+        <w:t>IT Support &amp; Troubleshooting</w:t>
       </w:r>
       <w:r>
         <w:br/>
@@ -101,10 +98,16 @@
       </w:r>
       <w:r>
         <w:br/>
-        <w:t>- SLA Awareness and Te</w:t>
+        <w:t xml:space="preserve">- </w:t>
       </w:r>
       <w:r>
-        <w:t>am Collaboration</w:t>
+        <w:t xml:space="preserve">Android Studio &amp; Mobile App Debugging </w:t>
+      </w:r>
+      <w:r>
+        <w:rPr>
+          <w:rStyle w:val="Emphasis"/>
+        </w:rPr>
+        <w:t>(in progress)</w:t>
       </w:r>
     </w:p>
     <w:p>
@@ -116,41 +119,321 @@
       </w:r>
     </w:p>
     <w:p>
+      <w:pPr>
+        <w:pStyle w:val="NoSpacing"/>
+        <w:rPr>
+          <w:b/>
+          <w:bCs/>
+        </w:rPr>
+      </w:pPr>
       <w:r>
-        <w:t>Information System Security</w:t>
+        <w:rPr>
+          <w:b/>
+          <w:bCs/>
+        </w:rPr>
+        <w:t>Head of ICT – PCEA Goshen church</w:t>
+      </w:r>
+    </w:p>
+    <w:p>
+      <w:pPr>
+        <w:pStyle w:val="NoSpacing"/>
+        <w:rPr>
+          <w:i/>
+          <w:iCs/>
+        </w:rPr>
+      </w:pPr>
+      <w:r>
+        <w:rPr>
+          <w:i/>
+          <w:iCs/>
+        </w:rPr>
+        <w:t>Feb 2022 – present</w:t>
+      </w:r>
+    </w:p>
+    <w:p>
+      <w:pPr>
+        <w:pStyle w:val="NoSpacing"/>
+        <w:rPr>
+          <w:i/>
+          <w:iCs/>
+        </w:rPr>
+      </w:pPr>
+    </w:p>
+    <w:p>
+      <w:pPr>
+        <w:pStyle w:val="NoSpacing"/>
+      </w:pPr>
+      <w:r>
+        <w:t xml:space="preserve">- </w:t>
       </w:r>
       <w:r>
-        <w:t xml:space="preserve"> Intern – Presidential Digital Talent Programme (PDTP Cohort VIII)</w:t>
+        <w:t>Lead and manage all ICT operations within the church, ensuring reliable performance of systems and infrastructure.</w:t>
+      </w:r>
+    </w:p>
+    <w:p>
+      <w:pPr>
+        <w:pStyle w:val="NoSpacing"/>
+      </w:pPr>
+      <w:r>
+        <w:t xml:space="preserve">- </w:t>
       </w:r>
       <w:r>
-        <w:br/>
+        <w:t>Oversee installation, maintenance, and troubleshooting of hardware, software, and network components.</w:t>
+      </w:r>
+    </w:p>
+    <w:p>
+      <w:pPr>
+        <w:pStyle w:val="NoSpacing"/>
+      </w:pPr>
+      <w:r>
+        <w:t xml:space="preserve">- </w:t>
+      </w:r>
+      <w:r>
+        <w:t>Provide technical support and training to staff, volunteers, and ministry leaders to enhance digital literacy and tool usage.</w:t>
+      </w:r>
+    </w:p>
+    <w:p>
+      <w:pPr>
+        <w:pStyle w:val="NoSpacing"/>
+      </w:pPr>
+      <w:r>
+        <w:t xml:space="preserve">- </w:t>
+      </w:r>
+      <w:r>
+        <w:t>Implement technology solutions to support worship services, including livestreaming, audiovisual systems, and digital presentations.</w:t>
+      </w:r>
+    </w:p>
+    <w:p>
+      <w:pPr>
+        <w:pStyle w:val="NoSpacing"/>
+      </w:pPr>
+      <w:r>
+        <w:t xml:space="preserve">- </w:t>
+      </w:r>
+      <w:r>
+        <w:t>Ensure data security, system backups, and compliance with relevant IT policies and best practices.</w:t>
+      </w:r>
+    </w:p>
+    <w:p>
+      <w:pPr>
+        <w:pStyle w:val="NoSpacing"/>
+      </w:pPr>
+    </w:p>
+    <w:p>
+      <w:pPr>
+        <w:pStyle w:val="NoSpacing"/>
+      </w:pPr>
+    </w:p>
+    <w:p>
+      <w:pPr>
+        <w:pStyle w:val="NoSpacing"/>
+      </w:pPr>
+    </w:p>
+    <w:p>
+      <w:pPr>
+        <w:rPr>
+          <w:i/>
+          <w:iCs/>
+        </w:rPr>
+      </w:pPr>
+      <w:r>
+        <w:rPr>
+          <w:b/>
+          <w:bCs/>
+        </w:rPr>
+        <w:lastRenderedPageBreak/>
+        <w:t>I</w:t>
+      </w:r>
+      <w:r>
+        <w:rPr>
+          <w:b/>
+          <w:bCs/>
+        </w:rPr>
+        <w:t>nformation System Security Intern – Presidential Digital Talent Programme (PDTP Cohort VIII)</w:t>
+      </w:r>
+      <w:r>
+        <w:rPr>
+          <w:b/>
+          <w:bCs/>
+        </w:rPr>
+        <w:t xml:space="preserve"> </w:t>
+      </w:r>
+      <w:r>
+        <w:rPr>
+          <w:b/>
+          <w:bCs/>
+        </w:rPr>
         <w:t>Kenya Revenue Authority (KRA)</w:t>
       </w:r>
       <w:r>
+        <w:rPr>
+          <w:b/>
+          <w:bCs/>
+        </w:rPr>
         <w:br/>
+      </w:r>
+      <w:r>
+        <w:rPr>
+          <w:i/>
+          <w:iCs/>
+        </w:rPr>
         <w:t>Jan 2024 – Dec 2024</w:t>
       </w:r>
+    </w:p>
+    <w:p>
+      <w:pPr>
+        <w:pStyle w:val="NoSpacing"/>
+      </w:pPr>
       <w:r>
+        <w:rPr>
+          <w:i/>
+          <w:iCs/>
+        </w:rPr>
         <w:br/>
-        <w:t>- Supported internal users with troubleshooting and resolution of technical issues across system</w:t>
       </w:r>
       <w:r>
-        <w:t>s.</w:t>
+        <w:t xml:space="preserve">- </w:t>
       </w:r>
       <w:r>
-        <w:br/>
-        <w:t>- Participated in systems maintenance, workstation setup, and documentation of IT processes.</w:t>
+        <w:t xml:space="preserve">Assisted in day-to-day </w:t>
       </w:r>
       <w:r>
-        <w:br/>
-        <w:t>- Logged and escalated incidents through the helpdesk platform and provided user feedback.</w:t>
+        <w:rPr>
+          <w:rStyle w:val="Strong"/>
+          <w:b w:val="0"/>
+          <w:bCs w:val="0"/>
+        </w:rPr>
+        <w:t>Security Operations Center (SOC) monitoring</w:t>
       </w:r>
       <w:r>
-        <w:br/>
-        <w:t>- Gained exposure to enterprise IT infrastructure and service deliver</w:t>
+        <w:t xml:space="preserve"> and </w:t>
       </w:r>
       <w:r>
-        <w:t>y best practices.</w:t>
+        <w:rPr>
+          <w:rStyle w:val="Strong"/>
+          <w:b w:val="0"/>
+          <w:bCs w:val="0"/>
+        </w:rPr>
+        <w:t>incident</w:t>
+      </w:r>
+      <w:r>
+        <w:rPr>
+          <w:rStyle w:val="Strong"/>
+        </w:rPr>
+        <w:t xml:space="preserve"> </w:t>
+      </w:r>
+      <w:r>
+        <w:rPr>
+          <w:rStyle w:val="Strong"/>
+          <w:b w:val="0"/>
+          <w:bCs w:val="0"/>
+        </w:rPr>
+        <w:t>response</w:t>
+      </w:r>
+      <w:r>
+        <w:t>, supporting the identification and escalation of security events.</w:t>
+      </w:r>
+    </w:p>
+    <w:p>
+      <w:pPr>
+        <w:pStyle w:val="NoSpacing"/>
+      </w:pPr>
+      <w:r>
+        <w:rPr>
+          <w:rFonts w:hAnsi="Symbol"/>
+        </w:rPr>
+        <w:t xml:space="preserve">- </w:t>
+      </w:r>
+      <w:r>
+        <w:t xml:space="preserve">Participated in </w:t>
+      </w:r>
+      <w:r>
+        <w:rPr>
+          <w:rStyle w:val="Strong"/>
+          <w:b w:val="0"/>
+          <w:bCs w:val="0"/>
+        </w:rPr>
+        <w:t>software testing activities</w:t>
+      </w:r>
+      <w:r>
+        <w:t xml:space="preserve">, including both </w:t>
+      </w:r>
+      <w:r>
+        <w:rPr>
+          <w:rStyle w:val="Strong"/>
+          <w:b w:val="0"/>
+          <w:bCs w:val="0"/>
+        </w:rPr>
+        <w:t>manual</w:t>
+      </w:r>
+      <w:r>
+        <w:t xml:space="preserve"> and </w:t>
+      </w:r>
+      <w:r>
+        <w:rPr>
+          <w:rStyle w:val="Strong"/>
+          <w:b w:val="0"/>
+          <w:bCs w:val="0"/>
+        </w:rPr>
+        <w:t>automated testing</w:t>
+      </w:r>
+      <w:r>
+        <w:t xml:space="preserve"> of internal applications.</w:t>
+      </w:r>
+    </w:p>
+    <w:p>
+      <w:pPr>
+        <w:pStyle w:val="NoSpacing"/>
+      </w:pPr>
+      <w:r>
+        <w:t>-</w:t>
+      </w:r>
+      <w:r>
+        <w:t xml:space="preserve"> Logged, tracked, and escalated incidents through the </w:t>
+      </w:r>
+      <w:r>
+        <w:rPr>
+          <w:rStyle w:val="Strong"/>
+          <w:b w:val="0"/>
+          <w:bCs w:val="0"/>
+        </w:rPr>
+        <w:t>helpdesk system</w:t>
+      </w:r>
+      <w:r>
+        <w:t>, and communicated resolutions or feedback to end users.</w:t>
+      </w:r>
+    </w:p>
+    <w:p>
+      <w:pPr>
+        <w:pStyle w:val="NoSpacing"/>
+      </w:pPr>
+      <w:r>
+        <w:t>-</w:t>
+      </w:r>
+      <w:r>
+        <w:t xml:space="preserve"> Gained hands-on experience with </w:t>
+      </w:r>
+      <w:r>
+        <w:rPr>
+          <w:rStyle w:val="Strong"/>
+          <w:b w:val="0"/>
+          <w:bCs w:val="0"/>
+        </w:rPr>
+        <w:t>enterprise IT infrastructure</w:t>
+      </w:r>
+      <w:r>
+        <w:t xml:space="preserve">, security tools, and </w:t>
+      </w:r>
+      <w:r>
+        <w:rPr>
+          <w:rStyle w:val="Strong"/>
+          <w:b w:val="0"/>
+          <w:bCs w:val="0"/>
+        </w:rPr>
+        <w:t>IT service delivery best practices</w:t>
+      </w:r>
+      <w:r>
+        <w:t xml:space="preserve"> in a large-scale public sector environment.</w:t>
       </w:r>
     </w:p>
     <w:p>
@@ -163,32 +446,42 @@
     </w:p>
     <w:p>
       <w:r>
+        <w:rPr>
+          <w:b/>
+          <w:bCs/>
+        </w:rPr>
         <w:t>Bachelor of Science in Computer Science</w:t>
       </w:r>
       <w:r>
+        <w:rPr>
+          <w:b/>
+          <w:bCs/>
+        </w:rPr>
         <w:br/>
       </w:r>
       <w:proofErr w:type="gramStart"/>
       <w:r>
-        <w:t xml:space="preserve">Kirinyaga </w:t>
-      </w:r>
-      <w:r>
-        <w:t>,Kirinyaga</w:t>
+        <w:t>Kirinyaga ,Kirinyaga</w:t>
       </w:r>
       <w:proofErr w:type="gramEnd"/>
       <w:r>
         <w:br/>
-      </w:r>
-      <w:r>
         <w:t>Graduated: 2021</w:t>
       </w:r>
     </w:p>
     <w:p>
       <w:r>
-        <w:lastRenderedPageBreak/>
+        <w:rPr>
+          <w:b/>
+          <w:bCs/>
+        </w:rPr>
         <w:t>KCSE mean grade: B (plain)</w:t>
       </w:r>
       <w:r>
+        <w:rPr>
+          <w:b/>
+          <w:bCs/>
+        </w:rPr>
         <w:br/>
       </w:r>
       <w:r>
@@ -196,10 +489,7 @@
       </w:r>
       <w:r>
         <w:br/>
-        <w:t xml:space="preserve">Graduated: </w:t>
-      </w:r>
-      <w:r>
-        <w:t>2016</w:t>
+        <w:t>Graduated: 2016</w:t>
       </w:r>
     </w:p>
     <w:p>
@@ -207,10 +497,7 @@
         <w:pStyle w:val="Heading1"/>
       </w:pPr>
       <w:r>
-        <w:t>C</w:t>
-      </w:r>
-      <w:r>
-        <w:t>ertifications</w:t>
+        <w:t>Certifications</w:t>
       </w:r>
     </w:p>
     <w:p>
@@ -228,26 +515,44 @@
     </w:p>
     <w:p>
       <w:r>
-        <w:t>- Windows OS, Microsoft Office Suite, Exchange</w:t>
+        <w:t xml:space="preserve">- </w:t>
+      </w:r>
+      <w:r>
+        <w:t>Security Information and Event Management (SIEM) tools (e.g., Splunk, IBM QRadar)</w:t>
       </w:r>
       <w:r>
         <w:br/>
-        <w:t>- Basic netwo</w:t>
+        <w:t xml:space="preserve">- </w:t>
       </w:r>
       <w:r>
-        <w:t>rking: DHCP, DNS, TCP/IP</w:t>
+        <w:t xml:space="preserve">Vulnerability Management &amp; Penetration </w:t>
+      </w:r>
+      <w:r>
+        <w:t>Testing (e.g., Burp suite, Nessus)</w:t>
       </w:r>
       <w:r>
         <w:br/>
-        <w:t>- Familiar with helpdesk tools and ticketing systems</w:t>
+        <w:t xml:space="preserve">- </w:t>
+      </w:r>
+      <w:r>
+        <w:t xml:space="preserve">Operating Systems &amp; </w:t>
+      </w:r>
+      <w:r>
+        <w:t>Platforms (e.g., Windows and Linux)</w:t>
       </w:r>
       <w:r>
         <w:br/>
-        <w:t>- Troubleshooting and escalation</w:t>
+        <w:t xml:space="preserve">- </w:t>
+      </w:r>
+      <w:r>
+        <w:t>Scripting languages (e.g., Python, PowerShell, Bash) for automating tasks</w:t>
       </w:r>
       <w:r>
         <w:br/>
-        <w:t>- Documentation and user support</w:t>
+        <w:t xml:space="preserve">- </w:t>
+      </w:r>
+      <w:r>
+        <w:t>Cloud platforms security basics (AWS, Google Cloud)</w:t>
       </w:r>
     </w:p>
     <w:p>
@@ -259,15 +564,32 @@
       </w:r>
     </w:p>
     <w:p>
+      <w:pPr>
+        <w:pStyle w:val="NoSpacing"/>
+      </w:pPr>
       <w:r>
-        <w:t>- Successfully supported day-to-day IT operations during internship at KRA.</w:t>
+        <w:t xml:space="preserve">- </w:t>
+      </w:r>
+      <w:r>
+        <w:t xml:space="preserve">Provided hands-on support for daily </w:t>
+      </w:r>
+      <w:r>
+        <w:rPr>
+          <w:rStyle w:val="Strong"/>
+          <w:b w:val="0"/>
+          <w:bCs w:val="0"/>
+        </w:rPr>
+        <w:t>information security tasks</w:t>
+      </w:r>
+      <w:r>
+        <w:t>, including incident monitoring, user support, and secure system operations during internship at KRA.</w:t>
       </w:r>
       <w:r>
         <w:br/>
-        <w:t>- Assisted i</w:t>
+        <w:t xml:space="preserve">- </w:t>
       </w:r>
       <w:r>
-        <w:t>n the compilation of weekly and monthly departmental reports.</w:t>
+        <w:t>Supported technical documentation and reporting of weekly and monthly departmental updates.</w:t>
       </w:r>
     </w:p>
     <w:sectPr>
@@ -453,6 +775,155 @@
       </w:rPr>
     </w:lvl>
   </w:abstractNum>
+  <w:abstractNum w:abstractNumId="9" w15:restartNumberingAfterBreak="0">
+    <w:nsid w:val="22FE233D"/>
+    <w:multiLevelType w:val="multilevel"/>
+    <w:tmpl w:val="42345224"/>
+    <w:lvl w:ilvl="0">
+      <w:start w:val="1"/>
+      <w:numFmt w:val="bullet"/>
+      <w:lvlText w:val=""/>
+      <w:lvlJc w:val="left"/>
+      <w:pPr>
+        <w:tabs>
+          <w:tab w:val="num" w:pos="720"/>
+        </w:tabs>
+        <w:ind w:left="720" w:hanging="360"/>
+      </w:pPr>
+      <w:rPr>
+        <w:rFonts w:ascii="Symbol" w:hAnsi="Symbol" w:hint="default"/>
+        <w:sz w:val="20"/>
+      </w:rPr>
+    </w:lvl>
+    <w:lvl w:ilvl="1" w:tentative="1">
+      <w:start w:val="1"/>
+      <w:numFmt w:val="bullet"/>
+      <w:lvlText w:val="o"/>
+      <w:lvlJc w:val="left"/>
+      <w:pPr>
+        <w:tabs>
+          <w:tab w:val="num" w:pos="1440"/>
+        </w:tabs>
+        <w:ind w:left="1440" w:hanging="360"/>
+      </w:pPr>
+      <w:rPr>
+        <w:rFonts w:ascii="Courier New" w:hAnsi="Courier New" w:hint="default"/>
+        <w:sz w:val="20"/>
+      </w:rPr>
+    </w:lvl>
+    <w:lvl w:ilvl="2" w:tentative="1">
+      <w:start w:val="1"/>
+      <w:numFmt w:val="bullet"/>
+      <w:lvlText w:val=""/>
+      <w:lvlJc w:val="left"/>
+      <w:pPr>
+        <w:tabs>
+          <w:tab w:val="num" w:pos="2160"/>
+        </w:tabs>
+        <w:ind w:left="2160" w:hanging="360"/>
+      </w:pPr>
+      <w:rPr>
+        <w:rFonts w:ascii="Wingdings" w:hAnsi="Wingdings" w:hint="default"/>
+        <w:sz w:val="20"/>
+      </w:rPr>
+    </w:lvl>
+    <w:lvl w:ilvl="3" w:tentative="1">
+      <w:start w:val="1"/>
+      <w:numFmt w:val="bullet"/>
+      <w:lvlText w:val=""/>
+      <w:lvlJc w:val="left"/>
+      <w:pPr>
+        <w:tabs>
+          <w:tab w:val="num" w:pos="2880"/>
+        </w:tabs>
+        <w:ind w:left="2880" w:hanging="360"/>
+      </w:pPr>
+      <w:rPr>
+        <w:rFonts w:ascii="Wingdings" w:hAnsi="Wingdings" w:hint="default"/>
+        <w:sz w:val="20"/>
+      </w:rPr>
+    </w:lvl>
+    <w:lvl w:ilvl="4" w:tentative="1">
+      <w:start w:val="1"/>
+      <w:numFmt w:val="bullet"/>
+      <w:lvlText w:val=""/>
+      <w:lvlJc w:val="left"/>
+      <w:pPr>
+        <w:tabs>
+          <w:tab w:val="num" w:pos="3600"/>
+        </w:tabs>
+        <w:ind w:left="3600" w:hanging="360"/>
+      </w:pPr>
+      <w:rPr>
+        <w:rFonts w:ascii="Wingdings" w:hAnsi="Wingdings" w:hint="default"/>
+        <w:sz w:val="20"/>
+      </w:rPr>
+    </w:lvl>
+    <w:lvl w:ilvl="5" w:tentative="1">
+      <w:start w:val="1"/>
+      <w:numFmt w:val="bullet"/>
+      <w:lvlText w:val=""/>
+      <w:lvlJc w:val="left"/>
+      <w:pPr>
+        <w:tabs>
+          <w:tab w:val="num" w:pos="4320"/>
+        </w:tabs>
+        <w:ind w:left="4320" w:hanging="360"/>
+      </w:pPr>
+      <w:rPr>
+        <w:rFonts w:ascii="Wingdings" w:hAnsi="Wingdings" w:hint="default"/>
+        <w:sz w:val="20"/>
+      </w:rPr>
+    </w:lvl>
+    <w:lvl w:ilvl="6" w:tentative="1">
+      <w:start w:val="1"/>
+      <w:numFmt w:val="bullet"/>
+      <w:lvlText w:val=""/>
+      <w:lvlJc w:val="left"/>
+      <w:pPr>
+        <w:tabs>
+          <w:tab w:val="num" w:pos="5040"/>
+        </w:tabs>
+        <w:ind w:left="5040" w:hanging="360"/>
+      </w:pPr>
+      <w:rPr>
+        <w:rFonts w:ascii="Wingdings" w:hAnsi="Wingdings" w:hint="default"/>
+        <w:sz w:val="20"/>
+      </w:rPr>
+    </w:lvl>
+    <w:lvl w:ilvl="7" w:tentative="1">
+      <w:start w:val="1"/>
+      <w:numFmt w:val="bullet"/>
+      <w:lvlText w:val=""/>
+      <w:lvlJc w:val="left"/>
+      <w:pPr>
+        <w:tabs>
+          <w:tab w:val="num" w:pos="5760"/>
+        </w:tabs>
+        <w:ind w:left="5760" w:hanging="360"/>
+      </w:pPr>
+      <w:rPr>
+        <w:rFonts w:ascii="Wingdings" w:hAnsi="Wingdings" w:hint="default"/>
+        <w:sz w:val="20"/>
+      </w:rPr>
+    </w:lvl>
+    <w:lvl w:ilvl="8" w:tentative="1">
+      <w:start w:val="1"/>
+      <w:numFmt w:val="bullet"/>
+      <w:lvlText w:val=""/>
+      <w:lvlJc w:val="left"/>
+      <w:pPr>
+        <w:tabs>
+          <w:tab w:val="num" w:pos="6480"/>
+        </w:tabs>
+        <w:ind w:left="6480" w:hanging="360"/>
+      </w:pPr>
+      <w:rPr>
+        <w:rFonts w:ascii="Wingdings" w:hAnsi="Wingdings" w:hint="default"/>
+        <w:sz w:val="20"/>
+      </w:rPr>
+    </w:lvl>
+  </w:abstractNum>
   <w:num w:numId="1">
     <w:abstractNumId w:val="8"/>
   </w:num>
@@ -479,6 +950,9 @@
   </w:num>
   <w:num w:numId="9">
     <w:abstractNumId w:val="0"/>
+  </w:num>
+  <w:num w:numId="10">
+    <w:abstractNumId w:val="9"/>
   </w:num>
 </w:numbering>
 </file>
@@ -768,11 +1242,6 @@
     <w:lsdException w:name="Book Title" w:uiPriority="33" w:qFormat="1"/>
     <w:lsdException w:name="Bibliography" w:semiHidden="1" w:uiPriority="37" w:unhideWhenUsed="1"/>
     <w:lsdException w:name="TOC Heading" w:semiHidden="1" w:uiPriority="39" w:unhideWhenUsed="1" w:qFormat="1"/>
-    <w:lsdException w:name="Plain Table 5" w:semiHidden="1" w:unhideWhenUsed="1"/>
-    <w:lsdException w:name="Grid Table Light" w:semiHidden="1" w:unhideWhenUsed="1"/>
-    <w:lsdException w:name="Grid Table 1 Light" w:semiHidden="1" w:unhideWhenUsed="1"/>
-    <w:lsdException w:name="Grid Table 2" w:semiHidden="1" w:unhideWhenUsed="1"/>
-    <w:lsdException w:name="Grid Table 3" w:semiHidden="1" w:unhideWhenUsed="1"/>
     <w:lsdException w:name="Grid Table 4" w:uiPriority="49"/>
     <w:lsdException w:name="Grid Table 5 Dark" w:uiPriority="50"/>
     <w:lsdException w:name="Grid Table 6 Colorful" w:uiPriority="51"/>
@@ -11889,6 +12358,21 @@
     <w:rPr>
       <w:color w:val="605E5C"/>
       <w:shd w:val="clear" w:color="auto" w:fill="E1DFDD"/>
+    </w:rPr>
+  </w:style>
+  <w:style w:type="paragraph" w:styleId="NormalWeb">
+    <w:name w:val="Normal (Web)"/>
+    <w:basedOn w:val="Normal"/>
+    <w:uiPriority w:val="99"/>
+    <w:unhideWhenUsed/>
+    <w:rsid w:val="00E433EA"/>
+    <w:pPr>
+      <w:spacing w:before="100" w:beforeAutospacing="1" w:after="100" w:afterAutospacing="1" w:line="240" w:lineRule="auto"/>
+    </w:pPr>
+    <w:rPr>
+      <w:rFonts w:ascii="Times New Roman" w:eastAsia="Times New Roman" w:hAnsi="Times New Roman" w:cs="Times New Roman"/>
+      <w:sz w:val="24"/>
+      <w:szCs w:val="24"/>
     </w:rPr>
   </w:style>
 </w:styles>

</xml_diff>